<commit_message>
adding sensitive and nonsensitive files
</commit_message>
<xml_diff>
--- a/ECSGDocumentGenerator/bin/Debug/Docs/templates/DG Non sensitive report-Template.docx
+++ b/ECSGDocumentGenerator/bin/Debug/Docs/templates/DG Non sensitive report-Template.docx
@@ -1,6 +1,6 @@
 
 <file path=word/document.xml><?xml version="1.0" encoding="utf-8"?>
-<w:document xmlns:wpc="http://schemas.microsoft.com/office/word/2010/wordprocessingCanvas" xmlns:cx="http://schemas.microsoft.com/office/drawing/2014/chartex" xmlns:cx1="http://schemas.microsoft.com/office/drawing/2015/9/8/chartex" xmlns:mc="http://schemas.openxmlformats.org/markup-compatibility/2006" xmlns:o="urn:schemas-microsoft-com:office:office" xmlns:r="http://schemas.openxmlformats.org/officeDocument/2006/relationships" xmlns:m="http://schemas.openxmlformats.org/officeDocument/2006/math" xmlns:v="urn:schemas-microsoft-com:vml" xmlns:wp14="http://schemas.microsoft.com/office/word/2010/wordprocessingDrawing" xmlns:wp="http://schemas.openxmlformats.org/drawingml/2006/wordprocessingDrawing" xmlns:w10="urn:schemas-microsoft-com:office:word" xmlns:w="http://schemas.openxmlformats.org/wordprocessingml/2006/main" xmlns:w14="http://schemas.microsoft.com/office/word/2010/wordml" xmlns:w15="http://schemas.microsoft.com/office/word/2012/wordml" xmlns:w16se="http://schemas.microsoft.com/office/word/2015/wordml/symex" xmlns:wpg="http://schemas.microsoft.com/office/word/2010/wordprocessingGroup" xmlns:wpi="http://schemas.microsoft.com/office/word/2010/wordprocessingInk" xmlns:wne="http://schemas.microsoft.com/office/word/2006/wordml" xmlns:wps="http://schemas.microsoft.com/office/word/2010/wordprocessingShape" mc:Ignorable="w14 w15 w16se wp14">
+<w:document xmlns:wpc="http://schemas.microsoft.com/office/word/2010/wordprocessingCanvas" xmlns:cx="http://schemas.microsoft.com/office/drawing/2014/chartex" xmlns:mc="http://schemas.openxmlformats.org/markup-compatibility/2006" xmlns:o="urn:schemas-microsoft-com:office:office" xmlns:r="http://schemas.openxmlformats.org/officeDocument/2006/relationships" xmlns:m="http://schemas.openxmlformats.org/officeDocument/2006/math" xmlns:v="urn:schemas-microsoft-com:vml" xmlns:wp14="http://schemas.microsoft.com/office/word/2010/wordprocessingDrawing" xmlns:wp="http://schemas.openxmlformats.org/drawingml/2006/wordprocessingDrawing" xmlns:w10="urn:schemas-microsoft-com:office:word" xmlns:w="http://schemas.openxmlformats.org/wordprocessingml/2006/main" xmlns:w14="http://schemas.microsoft.com/office/word/2010/wordml" xmlns:w15="http://schemas.microsoft.com/office/word/2012/wordml" xmlns:w16se="http://schemas.microsoft.com/office/word/2015/wordml/symex" xmlns:wpg="http://schemas.microsoft.com/office/word/2010/wordprocessingGroup" xmlns:wpi="http://schemas.microsoft.com/office/word/2010/wordprocessingInk" xmlns:wne="http://schemas.microsoft.com/office/word/2006/wordml" xmlns:wps="http://schemas.microsoft.com/office/word/2010/wordprocessingShape" mc:Ignorable="w14 w15 w16se wp14">
   <w:body>
     <w:tbl>
       <w:tblPr>
@@ -36,7 +36,6 @@
                 <w:r>
                   <w:rPr>
                     <w:noProof/>
-                    <w:lang w:val="en-US" w:eastAsia="en-US"/>
                   </w:rPr>
                   <w:drawing>
                     <wp:inline distT="0" distB="0" distL="0" distR="0" wp14:anchorId="5B9BBBC0" wp14:editId="007E9197">
@@ -575,33 +574,17 @@
           </w:sdt>
         </w:p>
         <w:p>
-          <w:r>
-            <w:fldChar w:fldCharType="begin"/>
-          </w:r>
-          <w:r>
-            <w:instrText>TOC \o "1-4" \h \z \t "ChapterTitle;5;PartTitle;5;SectionTitle;5;AnnexTitle;6" \* MERGEFORMAT</w:instrText>
-          </w:r>
-          <w:r>
-            <w:fldChar w:fldCharType="separate"/>
-          </w:r>
-          <w:r>
-            <w:rPr>
-              <w:b/>
-              <w:bCs/>
-              <w:noProof/>
-              <w:lang w:val="en-US"/>
-            </w:rPr>
-            <w:t>No table of contents entries found.</w:t>
-          </w:r>
-          <w:r>
-            <w:rPr>
-              <w:b/>
-              <w:bCs/>
-              <w:noProof/>
-              <w:lang w:val="en-US"/>
-            </w:rPr>
-            <w:fldChar w:fldCharType="end"/>
-          </w:r>
+          <w:fldSimple w:instr="TOC \o &quot;1-4&quot; \h \z \t &quot;ChapterTitle;5;PartTitle;5;SectionTitle;5;AnnexTitle;6&quot; \* MERGEFORMAT">
+            <w:r>
+              <w:rPr>
+                <w:b/>
+                <w:bCs/>
+                <w:noProof/>
+                <w:lang w:val="en-US"/>
+              </w:rPr>
+              <w:t>No table of contents entries found.</w:t>
+            </w:r>
+          </w:fldSimple>
         </w:p>
         <w:p/>
       </w:sdtContent>
@@ -826,691 +809,12 @@
             </w:tc>
           </w:tr>
         </w:tbl>
-        <w:p>
-          <w:r>
-            <w:br w:type="page"/>
-          </w:r>
-        </w:p>
+        <w:p/>
+        <w:bookmarkStart w:id="1" w:name="_GoBack" w:displacedByCustomXml="next"/>
+        <w:bookmarkEnd w:id="1" w:displacedByCustomXml="next"/>
       </w:sdtContent>
     </w:sdt>
-    <w:p>
-      <w:pPr>
-        <w:rPr>
-          <w:rFonts w:ascii="Arial" w:eastAsiaTheme="majorEastAsia" w:hAnsi="Arial" w:cs="Arial"/>
-          <w:b/>
-          <w:bCs/>
-          <w:sz w:val="24"/>
-          <w:szCs w:val="24"/>
-          <w:lang w:val="fr-BE"/>
-        </w:rPr>
-      </w:pPr>
-    </w:p>
-    <w:p>
-      <w:pPr>
-        <w:pStyle w:val="Heading1"/>
-        <w:spacing w:after="360"/>
-        <w:rPr>
-          <w:rFonts w:ascii="Arial" w:hAnsi="Arial" w:cs="Arial"/>
-          <w:color w:val="auto"/>
-          <w:sz w:val="24"/>
-          <w:szCs w:val="24"/>
-        </w:rPr>
-      </w:pPr>
-      <w:sdt>
-        <w:sdtPr>
-          <w:rPr>
-            <w:rFonts w:ascii="Arial" w:hAnsi="Arial" w:cs="Arial"/>
-            <w:i/>
-            <w:color w:val="auto"/>
-            <w:sz w:val="24"/>
-            <w:szCs w:val="24"/>
-          </w:rPr>
-          <w:alias w:val="Member State"/>
-          <w:tag w:val="PlaceholderNonRecursiveA"/>
-          <w:id w:val="1523969374"/>
-          <w:placeholder>
-            <w:docPart w:val="DefaultPlaceholder_-1854013440"/>
-          </w:placeholder>
-          <w:showingPlcHdr/>
-        </w:sdtPr>
-        <w:sdtEndPr/>
-        <w:sdtContent>
-          <w:r>
-            <w:rPr>
-              <w:rStyle w:val="PlaceholderText"/>
-              <w:color w:val="auto"/>
-            </w:rPr>
-            <w:t>Click or tap here to enter text.</w:t>
-          </w:r>
-        </w:sdtContent>
-      </w:sdt>
-      <w:r>
-        <w:rPr>
-          <w:rFonts w:ascii="Arial" w:hAnsi="Arial" w:cs="Arial"/>
-          <w:i/>
-          <w:color w:val="auto"/>
-          <w:sz w:val="24"/>
-          <w:szCs w:val="24"/>
-        </w:rPr>
-        <w:t xml:space="preserve"> </w:t>
-      </w:r>
-      <w:r>
-        <w:rPr>
-          <w:rFonts w:ascii="Arial" w:hAnsi="Arial" w:cs="Arial"/>
-          <w:i/>
-          <w:color w:val="auto"/>
-          <w:sz w:val="24"/>
-          <w:szCs w:val="24"/>
-        </w:rPr>
-        <w:t xml:space="preserve"> </w:t>
-      </w:r>
-      <w:r>
-        <w:rPr>
-          <w:rFonts w:ascii="Arial" w:hAnsi="Arial" w:cs="Arial"/>
-          <w:i/>
-          <w:color w:val="auto"/>
-          <w:sz w:val="24"/>
-          <w:szCs w:val="24"/>
-        </w:rPr>
-        <w:t>–</w:t>
-      </w:r>
-      <w:r>
-        <w:rPr>
-          <w:rFonts w:ascii="Arial" w:hAnsi="Arial" w:cs="Arial"/>
-          <w:i/>
-          <w:color w:val="auto"/>
-          <w:sz w:val="24"/>
-          <w:szCs w:val="24"/>
-        </w:rPr>
-        <w:t xml:space="preserve"> </w:t>
-      </w:r>
-      <w:sdt>
-        <w:sdtPr>
-          <w:rPr>
-            <w:rFonts w:ascii="Arial" w:hAnsi="Arial" w:cs="Arial"/>
-            <w:i/>
-            <w:color w:val="auto"/>
-            <w:sz w:val="24"/>
-            <w:szCs w:val="24"/>
-          </w:rPr>
-          <w:alias w:val="Lead DG"/>
-          <w:tag w:val="PlaceholderNonRecursiveB"/>
-          <w:id w:val="-1895489041"/>
-          <w:placeholder>
-            <w:docPart w:val="DefaultPlaceholder_-1854013440"/>
-          </w:placeholder>
-          <w:showingPlcHdr/>
-        </w:sdtPr>
-        <w:sdtEndPr/>
-        <w:sdtContent>
-          <w:r>
-            <w:rPr>
-              <w:rStyle w:val="PlaceholderText"/>
-              <w:color w:val="auto"/>
-            </w:rPr>
-            <w:t>Click or tap here to enter text.</w:t>
-          </w:r>
-        </w:sdtContent>
-      </w:sdt>
-      <w:r>
-        <w:rPr>
-          <w:rFonts w:ascii="Arial" w:hAnsi="Arial" w:cs="Arial"/>
-          <w:i/>
-          <w:color w:val="auto"/>
-          <w:sz w:val="24"/>
-          <w:szCs w:val="24"/>
-        </w:rPr>
-        <w:t xml:space="preserve"> </w:t>
-      </w:r>
-      <w:r>
-        <w:rPr>
-          <w:rFonts w:ascii="Arial" w:hAnsi="Arial" w:cs="Arial"/>
-          <w:color w:val="auto"/>
-          <w:sz w:val="24"/>
-          <w:szCs w:val="24"/>
-        </w:rPr>
-        <w:t xml:space="preserve">: </w:t>
-      </w:r>
-      <w:sdt>
-        <w:sdtPr>
-          <w:rPr>
-            <w:rFonts w:ascii="Arial" w:hAnsi="Arial" w:cs="Arial"/>
-            <w:color w:val="auto"/>
-            <w:sz w:val="24"/>
-            <w:szCs w:val="24"/>
-          </w:rPr>
-          <w:alias w:val="Title"/>
-          <w:tag w:val="PlaceholderNonRecursiveC"/>
-          <w:id w:val="-583533739"/>
-          <w:placeholder>
-            <w:docPart w:val="DefaultPlaceholder_-1854013440"/>
-          </w:placeholder>
-        </w:sdtPr>
-        <w:sdtEndPr/>
-        <w:sdtContent>
-          <w:r>
-            <w:rPr>
-              <w:rStyle w:val="PlaceholderText"/>
-              <w:color w:val="auto"/>
-            </w:rPr>
-            <w:t>Click or tap here to enter text.</w:t>
-          </w:r>
-        </w:sdtContent>
-      </w:sdt>
-      <w:r>
-        <w:rPr>
-          <w:rFonts w:ascii="Arial" w:hAnsi="Arial" w:cs="Arial"/>
-          <w:color w:val="auto"/>
-          <w:sz w:val="24"/>
-          <w:szCs w:val="24"/>
-        </w:rPr>
-        <w:t>–</w:t>
-      </w:r>
-      <w:r>
-        <w:rPr>
-          <w:rFonts w:ascii="Arial" w:hAnsi="Arial" w:cs="Arial"/>
-          <w:color w:val="auto"/>
-          <w:sz w:val="24"/>
-          <w:szCs w:val="24"/>
-        </w:rPr>
-        <w:t xml:space="preserve"> </w:t>
-      </w:r>
-      <w:sdt>
-        <w:sdtPr>
-          <w:rPr>
-            <w:rFonts w:ascii="Arial" w:hAnsi="Arial" w:cs="Arial"/>
-            <w:color w:val="auto"/>
-            <w:sz w:val="24"/>
-            <w:szCs w:val="24"/>
-          </w:rPr>
-          <w:alias w:val="Infringement Reference"/>
-          <w:tag w:val="PlaceholderNonRecursiveD"/>
-          <w:id w:val="854004424"/>
-          <w:placeholder>
-            <w:docPart w:val="DefaultPlaceholder_-1854013440"/>
-          </w:placeholder>
-          <w:showingPlcHdr/>
-        </w:sdtPr>
-        <w:sdtEndPr/>
-        <w:sdtContent>
-          <w:r>
-            <w:rPr>
-              <w:rStyle w:val="PlaceholderText"/>
-              <w:color w:val="auto"/>
-            </w:rPr>
-            <w:t>Click or tap here to enter text.</w:t>
-          </w:r>
-        </w:sdtContent>
-      </w:sdt>
-      <w:bookmarkEnd w:id="0"/>
-    </w:p>
-    <w:p>
-      <w:pPr>
-        <w:spacing w:before="240" w:after="120" w:line="240" w:lineRule="auto"/>
-        <w:rPr>
-          <w:rFonts w:ascii="Arial" w:eastAsia="Arial,Times New Roman" w:hAnsi="Arial" w:cs="Arial"/>
-          <w:b/>
-          <w:bCs/>
-          <w:lang w:eastAsia="en-GB"/>
-        </w:rPr>
-      </w:pPr>
-      <w:r>
-        <w:rPr>
-          <w:rFonts w:ascii="Arial" w:eastAsia="Arial,Times New Roman" w:hAnsi="Arial" w:cs="Arial"/>
-          <w:b/>
-          <w:bCs/>
-          <w:lang w:eastAsia="en-GB"/>
-        </w:rPr>
-        <w:t>Incriminated Fact:</w:t>
-      </w:r>
-    </w:p>
-    <w:p>
-      <w:pPr>
-        <w:spacing w:before="240" w:after="120" w:line="240" w:lineRule="auto"/>
-        <w:rPr>
-          <w:rFonts w:ascii="Arial" w:eastAsia="Arial,Times New Roman" w:hAnsi="Arial" w:cs="Arial"/>
-          <w:b/>
-          <w:bCs/>
-          <w:lang w:eastAsia="en-GB"/>
-        </w:rPr>
-      </w:pPr>
-      <w:sdt>
-        <w:sdtPr>
-          <w:rPr>
-            <w:i/>
-          </w:rPr>
-          <w:alias w:val="Incriminated Fact"/>
-          <w:tag w:val="PlaceholderNonRecursiveE"/>
-          <w:id w:val="-902751947"/>
-          <w:placeholder>
-            <w:docPart w:val="DefaultPlaceholder_-1854013440"/>
-          </w:placeholder>
-          <w:showingPlcHdr/>
-        </w:sdtPr>
-        <w:sdtEndPr/>
-        <w:sdtContent>
-          <w:r>
-            <w:rPr>
-              <w:rStyle w:val="PlaceholderText"/>
-              <w:color w:val="auto"/>
-            </w:rPr>
-            <w:t>Click or tap here to enter text.</w:t>
-          </w:r>
-        </w:sdtContent>
-      </w:sdt>
-      <w:r>
-        <w:rPr>
-          <w:i/>
-        </w:rPr>
-        <w:t xml:space="preserve"> </w:t>
-      </w:r>
-      <w:r>
-        <w:rPr>
-          <w:i/>
-        </w:rPr>
-        <w:cr/>
-        <w:t xml:space="preserve"> </w:t>
-      </w:r>
-    </w:p>
-    <w:sdt>
-      <w:sdtPr>
-        <w:rPr>
-          <w:rFonts w:asciiTheme="minorHAnsi" w:hAnsiTheme="minorHAnsi" w:cstheme="minorBidi"/>
-          <w:b/>
-          <w:szCs w:val="22"/>
-        </w:rPr>
-        <w:alias w:val="Container 1"/>
-        <w:tag w:val="PlaceholderContainerA"/>
-        <w:id w:val="-1713722354"/>
-        <w:placeholder>
-          <w:docPart w:val="DefaultPlaceholder_-1854013440"/>
-        </w:placeholder>
-      </w:sdtPr>
-      <w:sdtEndPr/>
-      <w:sdtContent>
-        <w:p>
-          <w:pPr>
-            <w:pStyle w:val="Briefingtext"/>
-            <w:rPr>
-              <w:b/>
-            </w:rPr>
-          </w:pPr>
-          <w:r>
-            <w:rPr>
-              <w:b/>
-            </w:rPr>
-            <w:t xml:space="preserve">Next decision step in the cycle: </w:t>
-          </w:r>
-        </w:p>
-        <w:p>
-          <w:pPr>
-            <w:spacing w:before="240" w:after="120" w:line="240" w:lineRule="auto"/>
-            <w:rPr>
-              <w:rFonts w:ascii="Arial" w:hAnsi="Arial" w:cs="Arial"/>
-              <w:szCs w:val="24"/>
-            </w:rPr>
-          </w:pPr>
-          <w:sdt>
-            <w:sdtPr>
-              <w:rPr>
-                <w:rFonts w:ascii="Arial" w:hAnsi="Arial" w:cs="Arial"/>
-                <w:szCs w:val="24"/>
-              </w:rPr>
-              <w:alias w:val="Decision Type"/>
-              <w:tag w:val="PlaceholderNonRecursiveF"/>
-              <w:id w:val="1859009672"/>
-              <w:placeholder>
-                <w:docPart w:val="DefaultPlaceholder_-1854013440"/>
-              </w:placeholder>
-              <w:showingPlcHdr/>
-            </w:sdtPr>
-            <w:sdtEndPr/>
-            <w:sdtContent>
-              <w:r>
-                <w:rPr>
-                  <w:rStyle w:val="PlaceholderText"/>
-                  <w:color w:val="auto"/>
-                </w:rPr>
-                <w:t>Click or tap here to enter text.</w:t>
-              </w:r>
-            </w:sdtContent>
-          </w:sdt>
-          <w:r>
-            <w:rPr>
-              <w:rFonts w:ascii="Arial" w:hAnsi="Arial" w:cs="Arial"/>
-              <w:szCs w:val="24"/>
-            </w:rPr>
-            <w:t xml:space="preserve"> </w:t>
-          </w:r>
-          <w:r>
-            <w:rPr>
-              <w:rFonts w:ascii="Arial" w:hAnsi="Arial" w:cs="Arial"/>
-              <w:szCs w:val="24"/>
-            </w:rPr>
-            <w:t xml:space="preserve">- </w:t>
-          </w:r>
-          <w:sdt>
-            <w:sdtPr>
-              <w:rPr>
-                <w:rFonts w:ascii="Arial" w:hAnsi="Arial" w:cs="Arial"/>
-                <w:szCs w:val="24"/>
-              </w:rPr>
-              <w:alias w:val="Decision Sent to MS"/>
-              <w:tag w:val="PlaceholderNonRecursiveG"/>
-              <w:id w:val="490066106"/>
-              <w:placeholder>
-                <w:docPart w:val="DefaultPlaceholder_-1854013440"/>
-              </w:placeholder>
-              <w:showingPlcHdr/>
-            </w:sdtPr>
-            <w:sdtEndPr/>
-            <w:sdtContent>
-              <w:r>
-                <w:rPr>
-                  <w:rStyle w:val="PlaceholderText"/>
-                  <w:color w:val="auto"/>
-                </w:rPr>
-                <w:t>Click or tap here to enter text.</w:t>
-              </w:r>
-            </w:sdtContent>
-          </w:sdt>
-        </w:p>
-        <w:p>
-          <w:pPr>
-            <w:spacing w:before="240" w:after="120" w:line="240" w:lineRule="auto"/>
-            <w:rPr>
-              <w:rFonts w:ascii="Arial" w:eastAsia="Times New Roman" w:hAnsi="Arial" w:cs="Arial"/>
-              <w:b/>
-              <w:szCs w:val="24"/>
-              <w:lang w:eastAsia="en-GB"/>
-            </w:rPr>
-          </w:pPr>
-          <w:r>
-            <w:rPr>
-              <w:rFonts w:ascii="Arial" w:eastAsia="Arial,Times New Roman" w:hAnsi="Arial" w:cs="Arial"/>
-              <w:b/>
-              <w:bCs/>
-              <w:lang w:eastAsia="en-GB"/>
-            </w:rPr>
-            <w:t xml:space="preserve">Last formal step </w:t>
-          </w:r>
-        </w:p>
-        <w:p>
-          <w:pPr>
-            <w:pStyle w:val="Briefingtext"/>
-          </w:pPr>
-          <w:sdt>
-            <w:sdtPr>
-              <w:alias w:val="Decision Type"/>
-              <w:tag w:val="PlaceholderNonRecursiveH"/>
-              <w:id w:val="-840702635"/>
-              <w:placeholder>
-                <w:docPart w:val="DefaultPlaceholder_-1854013440"/>
-              </w:placeholder>
-              <w:showingPlcHdr/>
-            </w:sdtPr>
-            <w:sdtEndPr/>
-            <w:sdtContent>
-              <w:r>
-                <w:rPr>
-                  <w:rStyle w:val="PlaceholderText"/>
-                  <w:color w:val="auto"/>
-                </w:rPr>
-                <w:t>Click or tap here to enter text.</w:t>
-              </w:r>
-            </w:sdtContent>
-          </w:sdt>
-          <w:r>
-            <w:t xml:space="preserve"> </w:t>
-          </w:r>
-          <w:sdt>
-            <w:sdtPr>
-              <w:alias w:val="Decision Sent to MS"/>
-              <w:tag w:val="PlaceholderNonRecursiveI"/>
-              <w:id w:val="1849357721"/>
-              <w:placeholder>
-                <w:docPart w:val="DefaultPlaceholder_-1854013440"/>
-              </w:placeholder>
-              <w:showingPlcHdr/>
-            </w:sdtPr>
-            <w:sdtEndPr/>
-            <w:sdtContent>
-              <w:r>
-                <w:rPr>
-                  <w:rStyle w:val="PlaceholderText"/>
-                  <w:color w:val="auto"/>
-                </w:rPr>
-                <w:t>Click or tap here to enter text.</w:t>
-              </w:r>
-            </w:sdtContent>
-          </w:sdt>
-        </w:p>
-        <w:p>
-          <w:pPr>
-            <w:pStyle w:val="Briefingtext"/>
-            <w:rPr>
-              <w:b/>
-            </w:rPr>
-          </w:pPr>
-          <w:r>
-            <w:rPr>
-              <w:b/>
-            </w:rPr>
-            <w:t xml:space="preserve">History of </w:t>
-          </w:r>
-          <w:r>
-            <w:rPr>
-              <w:b/>
-            </w:rPr>
-            <w:t xml:space="preserve">previous </w:t>
-          </w:r>
-          <w:r>
-            <w:rPr>
-              <w:b/>
-            </w:rPr>
-            <w:t>formal decisions</w:t>
-          </w:r>
-        </w:p>
-        <w:p>
-          <w:pPr>
-            <w:jc w:val="both"/>
-            <w:rPr>
-              <w:rFonts w:ascii="Arial" w:hAnsi="Arial" w:cs="Arial"/>
-              <w:szCs w:val="24"/>
-            </w:rPr>
-          </w:pPr>
-          <w:sdt>
-            <w:sdtPr>
-              <w:rPr>
-                <w:rFonts w:ascii="Arial" w:hAnsi="Arial" w:cs="Arial"/>
-                <w:szCs w:val="24"/>
-              </w:rPr>
-              <w:alias w:val="Decision Type"/>
-              <w:tag w:val="PlaceholderNonRecursiveJ"/>
-              <w:id w:val="-969276992"/>
-              <w:placeholder>
-                <w:docPart w:val="DefaultPlaceholder_-1854013440"/>
-              </w:placeholder>
-              <w:showingPlcHdr/>
-            </w:sdtPr>
-            <w:sdtEndPr/>
-            <w:sdtContent>
-              <w:r>
-                <w:rPr>
-                  <w:rStyle w:val="PlaceholderText"/>
-                  <w:color w:val="auto"/>
-                </w:rPr>
-                <w:t>Click or tap here to enter text.</w:t>
-              </w:r>
-            </w:sdtContent>
-          </w:sdt>
-          <w:r>
-            <w:rPr>
-              <w:rFonts w:ascii="Arial" w:hAnsi="Arial" w:cs="Arial"/>
-              <w:szCs w:val="24"/>
-            </w:rPr>
-            <w:t xml:space="preserve"> </w:t>
-          </w:r>
-          <w:sdt>
-            <w:sdtPr>
-              <w:rPr>
-                <w:rFonts w:ascii="Arial" w:hAnsi="Arial" w:cs="Arial"/>
-                <w:szCs w:val="24"/>
-              </w:rPr>
-              <w:alias w:val="Decision Sent to MS"/>
-              <w:tag w:val="PlaceholderNonRecursiveK"/>
-              <w:id w:val="-1328662101"/>
-              <w:placeholder>
-                <w:docPart w:val="DefaultPlaceholder_-1854013440"/>
-              </w:placeholder>
-              <w:showingPlcHdr/>
-            </w:sdtPr>
-            <w:sdtEndPr/>
-            <w:sdtContent>
-              <w:r>
-                <w:rPr>
-                  <w:rStyle w:val="PlaceholderText"/>
-                  <w:color w:val="auto"/>
-                </w:rPr>
-                <w:t>Click or tap here to enter text.</w:t>
-              </w:r>
-            </w:sdtContent>
-          </w:sdt>
-          <w:r>
-            <w:rPr>
-              <w:rFonts w:ascii="Arial" w:hAnsi="Arial" w:cs="Arial"/>
-              <w:szCs w:val="24"/>
-            </w:rPr>
-            <w:t xml:space="preserve"> </w:t>
-          </w:r>
-        </w:p>
-      </w:sdtContent>
-    </w:sdt>
-    <w:p>
-      <w:pPr>
-        <w:spacing w:before="240" w:after="120" w:line="240" w:lineRule="auto"/>
-        <w:rPr>
-          <w:rFonts w:ascii="Arial" w:eastAsia="Arial,Times New Roman" w:hAnsi="Arial" w:cs="Arial"/>
-          <w:b/>
-          <w:bCs/>
-          <w:lang w:eastAsia="en-GB"/>
-        </w:rPr>
-      </w:pPr>
-      <w:r>
-        <w:rPr>
-          <w:rFonts w:ascii="Arial" w:eastAsia="Arial,Times New Roman" w:hAnsi="Arial" w:cs="Arial"/>
-          <w:b/>
-          <w:bCs/>
-          <w:lang w:eastAsia="en-GB"/>
-        </w:rPr>
-        <w:t>Context</w:t>
-      </w:r>
-      <w:r>
-        <w:rPr>
-          <w:rFonts w:ascii="Arial" w:eastAsia="Arial,Times New Roman" w:hAnsi="Arial" w:cs="Arial"/>
-          <w:b/>
-          <w:bCs/>
-          <w:lang w:eastAsia="en-GB"/>
-        </w:rPr>
-        <w:t xml:space="preserve"> </w:t>
-      </w:r>
-    </w:p>
-    <w:p>
-      <w:pPr>
-        <w:spacing w:before="240" w:after="120" w:line="240" w:lineRule="auto"/>
-      </w:pPr>
-      <w:sdt>
-        <w:sdtPr>
-          <w:alias w:val="Etat de Dossier"/>
-          <w:tag w:val="PlaceholderNonRecursiveL"/>
-          <w:id w:val="-1632174333"/>
-          <w:placeholder>
-            <w:docPart w:val="DefaultPlaceholder_-1854013440"/>
-          </w:placeholder>
-          <w:showingPlcHdr/>
-        </w:sdtPr>
-        <w:sdtEndPr/>
-        <w:sdtContent>
-          <w:r>
-            <w:rPr>
-              <w:rStyle w:val="PlaceholderText"/>
-              <w:color w:val="auto"/>
-            </w:rPr>
-            <w:t>Click or tap here to enter text.</w:t>
-          </w:r>
-        </w:sdtContent>
-      </w:sdt>
-    </w:p>
-    <w:p>
-      <w:pPr>
-        <w:spacing w:before="240" w:after="120" w:line="240" w:lineRule="auto"/>
-        <w:rPr>
-          <w:rFonts w:ascii="Arial" w:eastAsia="Arial,Times New Roman" w:hAnsi="Arial" w:cs="Arial"/>
-          <w:b/>
-          <w:bCs/>
-          <w:lang w:eastAsia="en-GB"/>
-        </w:rPr>
-      </w:pPr>
-    </w:p>
-    <w:p>
-      <w:pPr>
-        <w:pStyle w:val="Briefingcontact"/>
-      </w:pPr>
-      <w:r>
-        <w:t>Contact:</w:t>
-      </w:r>
-      <w:r>
-        <w:tab/>
-      </w:r>
-      <w:sdt>
-        <w:sdtPr>
-          <w:alias w:val="DG Canser handler"/>
-          <w:tag w:val="PlaceholderNonRecursiveM"/>
-          <w:id w:val="85503722"/>
-          <w:placeholder>
-            <w:docPart w:val="DefaultPlaceholder_-1854013440"/>
-          </w:placeholder>
-        </w:sdtPr>
-        <w:sdtEndPr/>
-        <w:sdtContent>
-          <w:r>
-            <w:rPr>
-              <w:rStyle w:val="PlaceholderText"/>
-              <w:color w:val="auto"/>
-            </w:rPr>
-            <w:t>Click or tap here to enter text.</w:t>
-          </w:r>
-        </w:sdtContent>
-      </w:sdt>
-      <w:r>
-        <w:br/>
-        <w:t xml:space="preserve">Updated on: </w:t>
-      </w:r>
-      <w:bookmarkStart w:id="1" w:name="_GoBack"/>
-      <w:sdt>
-        <w:sdtPr>
-          <w:alias w:val="Last Updated Date"/>
-          <w:tag w:val="PlaceholderNonRecursiveN"/>
-          <w:id w:val="813839800"/>
-          <w:placeholder>
-            <w:docPart w:val="DefaultPlaceholder_-1854013440"/>
-          </w:placeholder>
-          <w:showingPlcHdr/>
-        </w:sdtPr>
-        <w:sdtEndPr/>
-        <w:sdtContent>
-          <w:r>
-            <w:rPr>
-              <w:rStyle w:val="PlaceholderText"/>
-              <w:color w:val="auto"/>
-            </w:rPr>
-            <w:t>Click or tap here to enter text.</w:t>
-          </w:r>
-        </w:sdtContent>
-      </w:sdt>
-      <w:bookmarkEnd w:id="1"/>
-    </w:p>
-    <w:p/>
+    <w:bookmarkEnd w:id="0" w:displacedByCustomXml="prev"/>
     <w:sectPr>
       <w:headerReference w:type="even" r:id="rId12"/>
       <w:headerReference w:type="default" r:id="rId13"/>
@@ -1529,7 +833,7 @@
 </file>
 
 <file path=word/endnotes.xml><?xml version="1.0" encoding="utf-8"?>
-<w:endnotes xmlns:wpc="http://schemas.microsoft.com/office/word/2010/wordprocessingCanvas" xmlns:cx="http://schemas.microsoft.com/office/drawing/2014/chartex" xmlns:cx1="http://schemas.microsoft.com/office/drawing/2015/9/8/chartex" xmlns:mc="http://schemas.openxmlformats.org/markup-compatibility/2006" xmlns:o="urn:schemas-microsoft-com:office:office" xmlns:r="http://schemas.openxmlformats.org/officeDocument/2006/relationships" xmlns:m="http://schemas.openxmlformats.org/officeDocument/2006/math" xmlns:v="urn:schemas-microsoft-com:vml" xmlns:wp14="http://schemas.microsoft.com/office/word/2010/wordprocessingDrawing" xmlns:wp="http://schemas.openxmlformats.org/drawingml/2006/wordprocessingDrawing" xmlns:w10="urn:schemas-microsoft-com:office:word" xmlns:w="http://schemas.openxmlformats.org/wordprocessingml/2006/main" xmlns:w14="http://schemas.microsoft.com/office/word/2010/wordml" xmlns:w15="http://schemas.microsoft.com/office/word/2012/wordml" xmlns:w16se="http://schemas.microsoft.com/office/word/2015/wordml/symex" xmlns:wpg="http://schemas.microsoft.com/office/word/2010/wordprocessingGroup" xmlns:wpi="http://schemas.microsoft.com/office/word/2010/wordprocessingInk" xmlns:wne="http://schemas.microsoft.com/office/word/2006/wordml" xmlns:wps="http://schemas.microsoft.com/office/word/2010/wordprocessingShape" mc:Ignorable="w14 w15 w16se wp14">
+<w:endnotes xmlns:wpc="http://schemas.microsoft.com/office/word/2010/wordprocessingCanvas" xmlns:cx="http://schemas.microsoft.com/office/drawing/2014/chartex" xmlns:mc="http://schemas.openxmlformats.org/markup-compatibility/2006" xmlns:o="urn:schemas-microsoft-com:office:office" xmlns:r="http://schemas.openxmlformats.org/officeDocument/2006/relationships" xmlns:m="http://schemas.openxmlformats.org/officeDocument/2006/math" xmlns:v="urn:schemas-microsoft-com:vml" xmlns:wp14="http://schemas.microsoft.com/office/word/2010/wordprocessingDrawing" xmlns:wp="http://schemas.openxmlformats.org/drawingml/2006/wordprocessingDrawing" xmlns:w10="urn:schemas-microsoft-com:office:word" xmlns:w="http://schemas.openxmlformats.org/wordprocessingml/2006/main" xmlns:w14="http://schemas.microsoft.com/office/word/2010/wordml" xmlns:w15="http://schemas.microsoft.com/office/word/2012/wordml" xmlns:w16se="http://schemas.microsoft.com/office/word/2015/wordml/symex" xmlns:wpg="http://schemas.microsoft.com/office/word/2010/wordprocessingGroup" xmlns:wpi="http://schemas.microsoft.com/office/word/2010/wordprocessingInk" xmlns:wne="http://schemas.microsoft.com/office/word/2006/wordml" xmlns:wps="http://schemas.microsoft.com/office/word/2010/wordprocessingShape" mc:Ignorable="w14 w15 w16se wp14">
   <w:endnote w:type="separator" w:id="-1">
     <w:p>
       <w:pPr>
@@ -1554,7 +858,7 @@
 </file>
 
 <file path=word/footer1.xml><?xml version="1.0" encoding="utf-8"?>
-<w:ftr xmlns:wpc="http://schemas.microsoft.com/office/word/2010/wordprocessingCanvas" xmlns:cx="http://schemas.microsoft.com/office/drawing/2014/chartex" xmlns:cx1="http://schemas.microsoft.com/office/drawing/2015/9/8/chartex" xmlns:mc="http://schemas.openxmlformats.org/markup-compatibility/2006" xmlns:o="urn:schemas-microsoft-com:office:office" xmlns:r="http://schemas.openxmlformats.org/officeDocument/2006/relationships" xmlns:m="http://schemas.openxmlformats.org/officeDocument/2006/math" xmlns:v="urn:schemas-microsoft-com:vml" xmlns:wp14="http://schemas.microsoft.com/office/word/2010/wordprocessingDrawing" xmlns:wp="http://schemas.openxmlformats.org/drawingml/2006/wordprocessingDrawing" xmlns:w10="urn:schemas-microsoft-com:office:word" xmlns:w="http://schemas.openxmlformats.org/wordprocessingml/2006/main" xmlns:w14="http://schemas.microsoft.com/office/word/2010/wordml" xmlns:w15="http://schemas.microsoft.com/office/word/2012/wordml" xmlns:w16se="http://schemas.microsoft.com/office/word/2015/wordml/symex" xmlns:wpg="http://schemas.microsoft.com/office/word/2010/wordprocessingGroup" xmlns:wpi="http://schemas.microsoft.com/office/word/2010/wordprocessingInk" xmlns:wne="http://schemas.microsoft.com/office/word/2006/wordml" xmlns:wps="http://schemas.microsoft.com/office/word/2010/wordprocessingShape" mc:Ignorable="w14 w15 w16se wp14">
+<w:ftr xmlns:wpc="http://schemas.microsoft.com/office/word/2010/wordprocessingCanvas" xmlns:cx="http://schemas.microsoft.com/office/drawing/2014/chartex" xmlns:mc="http://schemas.openxmlformats.org/markup-compatibility/2006" xmlns:o="urn:schemas-microsoft-com:office:office" xmlns:r="http://schemas.openxmlformats.org/officeDocument/2006/relationships" xmlns:m="http://schemas.openxmlformats.org/officeDocument/2006/math" xmlns:v="urn:schemas-microsoft-com:vml" xmlns:wp14="http://schemas.microsoft.com/office/word/2010/wordprocessingDrawing" xmlns:wp="http://schemas.openxmlformats.org/drawingml/2006/wordprocessingDrawing" xmlns:w10="urn:schemas-microsoft-com:office:word" xmlns:w="http://schemas.openxmlformats.org/wordprocessingml/2006/main" xmlns:w14="http://schemas.microsoft.com/office/word/2010/wordml" xmlns:w15="http://schemas.microsoft.com/office/word/2012/wordml" xmlns:w16se="http://schemas.microsoft.com/office/word/2015/wordml/symex" xmlns:wpg="http://schemas.microsoft.com/office/word/2010/wordprocessingGroup" xmlns:wpi="http://schemas.microsoft.com/office/word/2010/wordprocessingInk" xmlns:wne="http://schemas.microsoft.com/office/word/2006/wordml" xmlns:wps="http://schemas.microsoft.com/office/word/2010/wordprocessingShape" mc:Ignorable="w14 w15 w16se wp14">
   <w:p>
     <w:pPr>
       <w:pStyle w:val="Footer"/>
@@ -1564,7 +868,7 @@
 </file>
 
 <file path=word/footer2.xml><?xml version="1.0" encoding="utf-8"?>
-<w:ftr xmlns:wpc="http://schemas.microsoft.com/office/word/2010/wordprocessingCanvas" xmlns:cx="http://schemas.microsoft.com/office/drawing/2014/chartex" xmlns:cx1="http://schemas.microsoft.com/office/drawing/2015/9/8/chartex" xmlns:mc="http://schemas.openxmlformats.org/markup-compatibility/2006" xmlns:o="urn:schemas-microsoft-com:office:office" xmlns:r="http://schemas.openxmlformats.org/officeDocument/2006/relationships" xmlns:m="http://schemas.openxmlformats.org/officeDocument/2006/math" xmlns:v="urn:schemas-microsoft-com:vml" xmlns:wp14="http://schemas.microsoft.com/office/word/2010/wordprocessingDrawing" xmlns:wp="http://schemas.openxmlformats.org/drawingml/2006/wordprocessingDrawing" xmlns:w10="urn:schemas-microsoft-com:office:word" xmlns:w="http://schemas.openxmlformats.org/wordprocessingml/2006/main" xmlns:w14="http://schemas.microsoft.com/office/word/2010/wordml" xmlns:w15="http://schemas.microsoft.com/office/word/2012/wordml" xmlns:w16se="http://schemas.microsoft.com/office/word/2015/wordml/symex" xmlns:wpg="http://schemas.microsoft.com/office/word/2010/wordprocessingGroup" xmlns:wpi="http://schemas.microsoft.com/office/word/2010/wordprocessingInk" xmlns:wne="http://schemas.microsoft.com/office/word/2006/wordml" xmlns:wps="http://schemas.microsoft.com/office/word/2010/wordprocessingShape" mc:Ignorable="w14 w15 w16se wp14">
+<w:ftr xmlns:wpc="http://schemas.microsoft.com/office/word/2010/wordprocessingCanvas" xmlns:cx="http://schemas.microsoft.com/office/drawing/2014/chartex" xmlns:mc="http://schemas.openxmlformats.org/markup-compatibility/2006" xmlns:o="urn:schemas-microsoft-com:office:office" xmlns:r="http://schemas.openxmlformats.org/officeDocument/2006/relationships" xmlns:m="http://schemas.openxmlformats.org/officeDocument/2006/math" xmlns:v="urn:schemas-microsoft-com:vml" xmlns:wp14="http://schemas.microsoft.com/office/word/2010/wordprocessingDrawing" xmlns:wp="http://schemas.openxmlformats.org/drawingml/2006/wordprocessingDrawing" xmlns:w10="urn:schemas-microsoft-com:office:word" xmlns:w="http://schemas.openxmlformats.org/wordprocessingml/2006/main" xmlns:w14="http://schemas.microsoft.com/office/word/2010/wordml" xmlns:w15="http://schemas.microsoft.com/office/word/2012/wordml" xmlns:w16se="http://schemas.microsoft.com/office/word/2015/wordml/symex" xmlns:wpg="http://schemas.microsoft.com/office/word/2010/wordprocessingGroup" xmlns:wpi="http://schemas.microsoft.com/office/word/2010/wordprocessingInk" xmlns:wne="http://schemas.microsoft.com/office/word/2006/wordml" xmlns:wps="http://schemas.microsoft.com/office/word/2010/wordprocessingShape" mc:Ignorable="w14 w15 w16se wp14">
   <w:p>
     <w:pPr>
       <w:pStyle w:val="Footer"/>
@@ -1574,7 +878,7 @@
 </file>
 
 <file path=word/footer3.xml><?xml version="1.0" encoding="utf-8"?>
-<w:ftr xmlns:wpc="http://schemas.microsoft.com/office/word/2010/wordprocessingCanvas" xmlns:cx="http://schemas.microsoft.com/office/drawing/2014/chartex" xmlns:cx1="http://schemas.microsoft.com/office/drawing/2015/9/8/chartex" xmlns:mc="http://schemas.openxmlformats.org/markup-compatibility/2006" xmlns:o="urn:schemas-microsoft-com:office:office" xmlns:r="http://schemas.openxmlformats.org/officeDocument/2006/relationships" xmlns:m="http://schemas.openxmlformats.org/officeDocument/2006/math" xmlns:v="urn:schemas-microsoft-com:vml" xmlns:wp14="http://schemas.microsoft.com/office/word/2010/wordprocessingDrawing" xmlns:wp="http://schemas.openxmlformats.org/drawingml/2006/wordprocessingDrawing" xmlns:w10="urn:schemas-microsoft-com:office:word" xmlns:w="http://schemas.openxmlformats.org/wordprocessingml/2006/main" xmlns:w14="http://schemas.microsoft.com/office/word/2010/wordml" xmlns:w15="http://schemas.microsoft.com/office/word/2012/wordml" xmlns:w16se="http://schemas.microsoft.com/office/word/2015/wordml/symex" xmlns:wpg="http://schemas.microsoft.com/office/word/2010/wordprocessingGroup" xmlns:wpi="http://schemas.microsoft.com/office/word/2010/wordprocessingInk" xmlns:wne="http://schemas.microsoft.com/office/word/2006/wordml" xmlns:wps="http://schemas.microsoft.com/office/word/2010/wordprocessingShape" mc:Ignorable="w14 w15 w16se wp14">
+<w:ftr xmlns:wpc="http://schemas.microsoft.com/office/word/2010/wordprocessingCanvas" xmlns:cx="http://schemas.microsoft.com/office/drawing/2014/chartex" xmlns:mc="http://schemas.openxmlformats.org/markup-compatibility/2006" xmlns:o="urn:schemas-microsoft-com:office:office" xmlns:r="http://schemas.openxmlformats.org/officeDocument/2006/relationships" xmlns:m="http://schemas.openxmlformats.org/officeDocument/2006/math" xmlns:v="urn:schemas-microsoft-com:vml" xmlns:wp14="http://schemas.microsoft.com/office/word/2010/wordprocessingDrawing" xmlns:wp="http://schemas.openxmlformats.org/drawingml/2006/wordprocessingDrawing" xmlns:w10="urn:schemas-microsoft-com:office:word" xmlns:w="http://schemas.openxmlformats.org/wordprocessingml/2006/main" xmlns:w14="http://schemas.microsoft.com/office/word/2010/wordml" xmlns:w15="http://schemas.microsoft.com/office/word/2012/wordml" xmlns:w16se="http://schemas.microsoft.com/office/word/2015/wordml/symex" xmlns:wpg="http://schemas.microsoft.com/office/word/2010/wordprocessingGroup" xmlns:wpi="http://schemas.microsoft.com/office/word/2010/wordprocessingInk" xmlns:wne="http://schemas.microsoft.com/office/word/2006/wordml" xmlns:wps="http://schemas.microsoft.com/office/word/2010/wordprocessingShape" mc:Ignorable="w14 w15 w16se wp14">
   <w:p>
     <w:pPr>
       <w:pStyle w:val="Footer"/>
@@ -1584,7 +888,7 @@
 </file>
 
 <file path=word/footnotes.xml><?xml version="1.0" encoding="utf-8"?>
-<w:footnotes xmlns:wpc="http://schemas.microsoft.com/office/word/2010/wordprocessingCanvas" xmlns:cx="http://schemas.microsoft.com/office/drawing/2014/chartex" xmlns:cx1="http://schemas.microsoft.com/office/drawing/2015/9/8/chartex" xmlns:mc="http://schemas.openxmlformats.org/markup-compatibility/2006" xmlns:o="urn:schemas-microsoft-com:office:office" xmlns:r="http://schemas.openxmlformats.org/officeDocument/2006/relationships" xmlns:m="http://schemas.openxmlformats.org/officeDocument/2006/math" xmlns:v="urn:schemas-microsoft-com:vml" xmlns:wp14="http://schemas.microsoft.com/office/word/2010/wordprocessingDrawing" xmlns:wp="http://schemas.openxmlformats.org/drawingml/2006/wordprocessingDrawing" xmlns:w10="urn:schemas-microsoft-com:office:word" xmlns:w="http://schemas.openxmlformats.org/wordprocessingml/2006/main" xmlns:w14="http://schemas.microsoft.com/office/word/2010/wordml" xmlns:w15="http://schemas.microsoft.com/office/word/2012/wordml" xmlns:w16se="http://schemas.microsoft.com/office/word/2015/wordml/symex" xmlns:wpg="http://schemas.microsoft.com/office/word/2010/wordprocessingGroup" xmlns:wpi="http://schemas.microsoft.com/office/word/2010/wordprocessingInk" xmlns:wne="http://schemas.microsoft.com/office/word/2006/wordml" xmlns:wps="http://schemas.microsoft.com/office/word/2010/wordprocessingShape" mc:Ignorable="w14 w15 w16se wp14">
+<w:footnotes xmlns:wpc="http://schemas.microsoft.com/office/word/2010/wordprocessingCanvas" xmlns:cx="http://schemas.microsoft.com/office/drawing/2014/chartex" xmlns:mc="http://schemas.openxmlformats.org/markup-compatibility/2006" xmlns:o="urn:schemas-microsoft-com:office:office" xmlns:r="http://schemas.openxmlformats.org/officeDocument/2006/relationships" xmlns:m="http://schemas.openxmlformats.org/officeDocument/2006/math" xmlns:v="urn:schemas-microsoft-com:vml" xmlns:wp14="http://schemas.microsoft.com/office/word/2010/wordprocessingDrawing" xmlns:wp="http://schemas.openxmlformats.org/drawingml/2006/wordprocessingDrawing" xmlns:w10="urn:schemas-microsoft-com:office:word" xmlns:w="http://schemas.openxmlformats.org/wordprocessingml/2006/main" xmlns:w14="http://schemas.microsoft.com/office/word/2010/wordml" xmlns:w15="http://schemas.microsoft.com/office/word/2012/wordml" xmlns:w16se="http://schemas.microsoft.com/office/word/2015/wordml/symex" xmlns:wpg="http://schemas.microsoft.com/office/word/2010/wordprocessingGroup" xmlns:wpi="http://schemas.microsoft.com/office/word/2010/wordprocessingInk" xmlns:wne="http://schemas.microsoft.com/office/word/2006/wordml" xmlns:wps="http://schemas.microsoft.com/office/word/2010/wordprocessingShape" mc:Ignorable="w14 w15 w16se wp14">
   <w:footnote w:type="separator" w:id="-1">
     <w:p>
       <w:pPr>
@@ -1609,7 +913,7 @@
 </file>
 
 <file path=word/header1.xml><?xml version="1.0" encoding="utf-8"?>
-<w:hdr xmlns:wpc="http://schemas.microsoft.com/office/word/2010/wordprocessingCanvas" xmlns:cx="http://schemas.microsoft.com/office/drawing/2014/chartex" xmlns:cx1="http://schemas.microsoft.com/office/drawing/2015/9/8/chartex" xmlns:mc="http://schemas.openxmlformats.org/markup-compatibility/2006" xmlns:o="urn:schemas-microsoft-com:office:office" xmlns:r="http://schemas.openxmlformats.org/officeDocument/2006/relationships" xmlns:m="http://schemas.openxmlformats.org/officeDocument/2006/math" xmlns:v="urn:schemas-microsoft-com:vml" xmlns:wp14="http://schemas.microsoft.com/office/word/2010/wordprocessingDrawing" xmlns:wp="http://schemas.openxmlformats.org/drawingml/2006/wordprocessingDrawing" xmlns:w10="urn:schemas-microsoft-com:office:word" xmlns:w="http://schemas.openxmlformats.org/wordprocessingml/2006/main" xmlns:w14="http://schemas.microsoft.com/office/word/2010/wordml" xmlns:w15="http://schemas.microsoft.com/office/word/2012/wordml" xmlns:w16se="http://schemas.microsoft.com/office/word/2015/wordml/symex" xmlns:wpg="http://schemas.microsoft.com/office/word/2010/wordprocessingGroup" xmlns:wpi="http://schemas.microsoft.com/office/word/2010/wordprocessingInk" xmlns:wne="http://schemas.microsoft.com/office/word/2006/wordml" xmlns:wps="http://schemas.microsoft.com/office/word/2010/wordprocessingShape" mc:Ignorable="w14 w15 w16se wp14">
+<w:hdr xmlns:wpc="http://schemas.microsoft.com/office/word/2010/wordprocessingCanvas" xmlns:cx="http://schemas.microsoft.com/office/drawing/2014/chartex" xmlns:mc="http://schemas.openxmlformats.org/markup-compatibility/2006" xmlns:o="urn:schemas-microsoft-com:office:office" xmlns:r="http://schemas.openxmlformats.org/officeDocument/2006/relationships" xmlns:m="http://schemas.openxmlformats.org/officeDocument/2006/math" xmlns:v="urn:schemas-microsoft-com:vml" xmlns:wp14="http://schemas.microsoft.com/office/word/2010/wordprocessingDrawing" xmlns:wp="http://schemas.openxmlformats.org/drawingml/2006/wordprocessingDrawing" xmlns:w10="urn:schemas-microsoft-com:office:word" xmlns:w="http://schemas.openxmlformats.org/wordprocessingml/2006/main" xmlns:w14="http://schemas.microsoft.com/office/word/2010/wordml" xmlns:w15="http://schemas.microsoft.com/office/word/2012/wordml" xmlns:w16se="http://schemas.microsoft.com/office/word/2015/wordml/symex" xmlns:wpg="http://schemas.microsoft.com/office/word/2010/wordprocessingGroup" xmlns:wpi="http://schemas.microsoft.com/office/word/2010/wordprocessingInk" xmlns:wne="http://schemas.microsoft.com/office/word/2006/wordml" xmlns:wps="http://schemas.microsoft.com/office/word/2010/wordprocessingShape" mc:Ignorable="w14 w15 w16se wp14">
   <w:p>
     <w:pPr>
       <w:pStyle w:val="Header"/>
@@ -1619,7 +923,7 @@
 </file>
 
 <file path=word/header2.xml><?xml version="1.0" encoding="utf-8"?>
-<w:hdr xmlns:wpc="http://schemas.microsoft.com/office/word/2010/wordprocessingCanvas" xmlns:cx="http://schemas.microsoft.com/office/drawing/2014/chartex" xmlns:cx1="http://schemas.microsoft.com/office/drawing/2015/9/8/chartex" xmlns:mc="http://schemas.openxmlformats.org/markup-compatibility/2006" xmlns:o="urn:schemas-microsoft-com:office:office" xmlns:r="http://schemas.openxmlformats.org/officeDocument/2006/relationships" xmlns:m="http://schemas.openxmlformats.org/officeDocument/2006/math" xmlns:v="urn:schemas-microsoft-com:vml" xmlns:wp14="http://schemas.microsoft.com/office/word/2010/wordprocessingDrawing" xmlns:wp="http://schemas.openxmlformats.org/drawingml/2006/wordprocessingDrawing" xmlns:w10="urn:schemas-microsoft-com:office:word" xmlns:w="http://schemas.openxmlformats.org/wordprocessingml/2006/main" xmlns:w14="http://schemas.microsoft.com/office/word/2010/wordml" xmlns:w15="http://schemas.microsoft.com/office/word/2012/wordml" xmlns:w16se="http://schemas.microsoft.com/office/word/2015/wordml/symex" xmlns:wpg="http://schemas.microsoft.com/office/word/2010/wordprocessingGroup" xmlns:wpi="http://schemas.microsoft.com/office/word/2010/wordprocessingInk" xmlns:wne="http://schemas.microsoft.com/office/word/2006/wordml" xmlns:wps="http://schemas.microsoft.com/office/word/2010/wordprocessingShape" mc:Ignorable="w14 w15 w16se wp14">
+<w:hdr xmlns:wpc="http://schemas.microsoft.com/office/word/2010/wordprocessingCanvas" xmlns:cx="http://schemas.microsoft.com/office/drawing/2014/chartex" xmlns:mc="http://schemas.openxmlformats.org/markup-compatibility/2006" xmlns:o="urn:schemas-microsoft-com:office:office" xmlns:r="http://schemas.openxmlformats.org/officeDocument/2006/relationships" xmlns:m="http://schemas.openxmlformats.org/officeDocument/2006/math" xmlns:v="urn:schemas-microsoft-com:vml" xmlns:wp14="http://schemas.microsoft.com/office/word/2010/wordprocessingDrawing" xmlns:wp="http://schemas.openxmlformats.org/drawingml/2006/wordprocessingDrawing" xmlns:w10="urn:schemas-microsoft-com:office:word" xmlns:w="http://schemas.openxmlformats.org/wordprocessingml/2006/main" xmlns:w14="http://schemas.microsoft.com/office/word/2010/wordml" xmlns:w15="http://schemas.microsoft.com/office/word/2012/wordml" xmlns:w16se="http://schemas.microsoft.com/office/word/2015/wordml/symex" xmlns:wpg="http://schemas.microsoft.com/office/word/2010/wordprocessingGroup" xmlns:wpi="http://schemas.microsoft.com/office/word/2010/wordprocessingInk" xmlns:wne="http://schemas.microsoft.com/office/word/2006/wordml" xmlns:wps="http://schemas.microsoft.com/office/word/2010/wordprocessingShape" mc:Ignorable="w14 w15 w16se wp14">
   <w:p>
     <w:pPr>
       <w:pStyle w:val="Header"/>
@@ -1663,7 +967,7 @@
 </file>
 
 <file path=word/header3.xml><?xml version="1.0" encoding="utf-8"?>
-<w:hdr xmlns:wpc="http://schemas.microsoft.com/office/word/2010/wordprocessingCanvas" xmlns:cx="http://schemas.microsoft.com/office/drawing/2014/chartex" xmlns:cx1="http://schemas.microsoft.com/office/drawing/2015/9/8/chartex" xmlns:mc="http://schemas.openxmlformats.org/markup-compatibility/2006" xmlns:o="urn:schemas-microsoft-com:office:office" xmlns:r="http://schemas.openxmlformats.org/officeDocument/2006/relationships" xmlns:m="http://schemas.openxmlformats.org/officeDocument/2006/math" xmlns:v="urn:schemas-microsoft-com:vml" xmlns:wp14="http://schemas.microsoft.com/office/word/2010/wordprocessingDrawing" xmlns:wp="http://schemas.openxmlformats.org/drawingml/2006/wordprocessingDrawing" xmlns:w10="urn:schemas-microsoft-com:office:word" xmlns:w="http://schemas.openxmlformats.org/wordprocessingml/2006/main" xmlns:w14="http://schemas.microsoft.com/office/word/2010/wordml" xmlns:w15="http://schemas.microsoft.com/office/word/2012/wordml" xmlns:w16se="http://schemas.microsoft.com/office/word/2015/wordml/symex" xmlns:wpg="http://schemas.microsoft.com/office/word/2010/wordprocessingGroup" xmlns:wpi="http://schemas.microsoft.com/office/word/2010/wordprocessingInk" xmlns:wne="http://schemas.microsoft.com/office/word/2006/wordml" xmlns:wps="http://schemas.microsoft.com/office/word/2010/wordprocessingShape" mc:Ignorable="w14 w15 w16se wp14">
+<w:hdr xmlns:wpc="http://schemas.microsoft.com/office/word/2010/wordprocessingCanvas" xmlns:cx="http://schemas.microsoft.com/office/drawing/2014/chartex" xmlns:mc="http://schemas.openxmlformats.org/markup-compatibility/2006" xmlns:o="urn:schemas-microsoft-com:office:office" xmlns:r="http://schemas.openxmlformats.org/officeDocument/2006/relationships" xmlns:m="http://schemas.openxmlformats.org/officeDocument/2006/math" xmlns:v="urn:schemas-microsoft-com:vml" xmlns:wp14="http://schemas.microsoft.com/office/word/2010/wordprocessingDrawing" xmlns:wp="http://schemas.openxmlformats.org/drawingml/2006/wordprocessingDrawing" xmlns:w10="urn:schemas-microsoft-com:office:word" xmlns:w="http://schemas.openxmlformats.org/wordprocessingml/2006/main" xmlns:w14="http://schemas.microsoft.com/office/word/2010/wordml" xmlns:w15="http://schemas.microsoft.com/office/word/2012/wordml" xmlns:w16se="http://schemas.microsoft.com/office/word/2015/wordml/symex" xmlns:wpg="http://schemas.microsoft.com/office/word/2010/wordprocessingGroup" xmlns:wpi="http://schemas.microsoft.com/office/word/2010/wordprocessingInk" xmlns:wne="http://schemas.microsoft.com/office/word/2006/wordml" xmlns:wps="http://schemas.microsoft.com/office/word/2010/wordprocessingShape" mc:Ignorable="w14 w15 w16se wp14">
   <w:p>
     <w:pPr>
       <w:pStyle w:val="Header"/>
@@ -1673,7 +977,7 @@
 </file>
 
 <file path=word/numbering.xml><?xml version="1.0" encoding="utf-8"?>
-<w:numbering xmlns:wpc="http://schemas.microsoft.com/office/word/2010/wordprocessingCanvas" xmlns:cx="http://schemas.microsoft.com/office/drawing/2014/chartex" xmlns:cx1="http://schemas.microsoft.com/office/drawing/2015/9/8/chartex" xmlns:mc="http://schemas.openxmlformats.org/markup-compatibility/2006" xmlns:o="urn:schemas-microsoft-com:office:office" xmlns:r="http://schemas.openxmlformats.org/officeDocument/2006/relationships" xmlns:m="http://schemas.openxmlformats.org/officeDocument/2006/math" xmlns:v="urn:schemas-microsoft-com:vml" xmlns:wp14="http://schemas.microsoft.com/office/word/2010/wordprocessingDrawing" xmlns:wp="http://schemas.openxmlformats.org/drawingml/2006/wordprocessingDrawing" xmlns:w10="urn:schemas-microsoft-com:office:word" xmlns:w="http://schemas.openxmlformats.org/wordprocessingml/2006/main" xmlns:w14="http://schemas.microsoft.com/office/word/2010/wordml" xmlns:w15="http://schemas.microsoft.com/office/word/2012/wordml" xmlns:w16se="http://schemas.microsoft.com/office/word/2015/wordml/symex" xmlns:wpg="http://schemas.microsoft.com/office/word/2010/wordprocessingGroup" xmlns:wpi="http://schemas.microsoft.com/office/word/2010/wordprocessingInk" xmlns:wne="http://schemas.microsoft.com/office/word/2006/wordml" xmlns:wps="http://schemas.microsoft.com/office/word/2010/wordprocessingShape" mc:Ignorable="w14 w15 w16se wp14">
+<w:numbering xmlns:wpc="http://schemas.microsoft.com/office/word/2010/wordprocessingCanvas" xmlns:cx="http://schemas.microsoft.com/office/drawing/2014/chartex" xmlns:mc="http://schemas.openxmlformats.org/markup-compatibility/2006" xmlns:o="urn:schemas-microsoft-com:office:office" xmlns:r="http://schemas.openxmlformats.org/officeDocument/2006/relationships" xmlns:m="http://schemas.openxmlformats.org/officeDocument/2006/math" xmlns:v="urn:schemas-microsoft-com:vml" xmlns:wp14="http://schemas.microsoft.com/office/word/2010/wordprocessingDrawing" xmlns:wp="http://schemas.openxmlformats.org/drawingml/2006/wordprocessingDrawing" xmlns:w10="urn:schemas-microsoft-com:office:word" xmlns:w="http://schemas.openxmlformats.org/wordprocessingml/2006/main" xmlns:w14="http://schemas.microsoft.com/office/word/2010/wordml" xmlns:w15="http://schemas.microsoft.com/office/word/2012/wordml" xmlns:w16se="http://schemas.microsoft.com/office/word/2015/wordml/symex" xmlns:wpg="http://schemas.microsoft.com/office/word/2010/wordprocessingGroup" xmlns:wpi="http://schemas.microsoft.com/office/word/2010/wordprocessingInk" xmlns:wne="http://schemas.microsoft.com/office/word/2006/wordml" xmlns:wps="http://schemas.microsoft.com/office/word/2010/wordprocessingShape" mc:Ignorable="w14 w15 w16se wp14">
   <w:abstractNum w:abstractNumId="0" w15:restartNumberingAfterBreak="0">
     <w:nsid w:val="14996626"/>
     <w:multiLevelType w:val="hybridMultilevel"/>
@@ -2760,7 +2064,7 @@
 </file>
 
 <file path=word/glossary/document.xml><?xml version="1.0" encoding="utf-8"?>
-<w:glossaryDocument xmlns:wpc="http://schemas.microsoft.com/office/word/2010/wordprocessingCanvas" xmlns:cx="http://schemas.microsoft.com/office/drawing/2014/chartex" xmlns:cx1="http://schemas.microsoft.com/office/drawing/2015/9/8/chartex" xmlns:mc="http://schemas.openxmlformats.org/markup-compatibility/2006" xmlns:o="urn:schemas-microsoft-com:office:office" xmlns:r="http://schemas.openxmlformats.org/officeDocument/2006/relationships" xmlns:m="http://schemas.openxmlformats.org/officeDocument/2006/math" xmlns:v="urn:schemas-microsoft-com:vml" xmlns:wp14="http://schemas.microsoft.com/office/word/2010/wordprocessingDrawing" xmlns:wp="http://schemas.openxmlformats.org/drawingml/2006/wordprocessingDrawing" xmlns:w10="urn:schemas-microsoft-com:office:word" xmlns:w="http://schemas.openxmlformats.org/wordprocessingml/2006/main" xmlns:w14="http://schemas.microsoft.com/office/word/2010/wordml" xmlns:w15="http://schemas.microsoft.com/office/word/2012/wordml" xmlns:w16se="http://schemas.microsoft.com/office/word/2015/wordml/symex" xmlns:wpg="http://schemas.microsoft.com/office/word/2010/wordprocessingGroup" xmlns:wpi="http://schemas.microsoft.com/office/word/2010/wordprocessingInk" xmlns:wne="http://schemas.microsoft.com/office/word/2006/wordml" xmlns:wps="http://schemas.microsoft.com/office/word/2010/wordprocessingShape" mc:Ignorable="w14 w15 w16se wp14">
+<w:glossaryDocument xmlns:wpc="http://schemas.microsoft.com/office/word/2010/wordprocessingCanvas" xmlns:cx="http://schemas.microsoft.com/office/drawing/2014/chartex" xmlns:mc="http://schemas.openxmlformats.org/markup-compatibility/2006" xmlns:o="urn:schemas-microsoft-com:office:office" xmlns:r="http://schemas.openxmlformats.org/officeDocument/2006/relationships" xmlns:m="http://schemas.openxmlformats.org/officeDocument/2006/math" xmlns:v="urn:schemas-microsoft-com:vml" xmlns:wp14="http://schemas.microsoft.com/office/word/2010/wordprocessingDrawing" xmlns:wp="http://schemas.openxmlformats.org/drawingml/2006/wordprocessingDrawing" xmlns:w10="urn:schemas-microsoft-com:office:word" xmlns:w="http://schemas.openxmlformats.org/wordprocessingml/2006/main" xmlns:w14="http://schemas.microsoft.com/office/word/2010/wordml" xmlns:w15="http://schemas.microsoft.com/office/word/2012/wordml" xmlns:w16se="http://schemas.microsoft.com/office/word/2015/wordml/symex" xmlns:wpg="http://schemas.microsoft.com/office/word/2010/wordprocessingGroup" xmlns:wpi="http://schemas.microsoft.com/office/word/2010/wordprocessingInk" xmlns:wne="http://schemas.microsoft.com/office/word/2006/wordml" xmlns:wps="http://schemas.microsoft.com/office/word/2010/wordprocessingShape" mc:Ignorable="w14 w15 w16se wp14">
   <w:docParts>
     <w:docPart>
       <w:docPartPr>
@@ -2936,32 +2240,6 @@
         </w:p>
       </w:docPartBody>
     </w:docPart>
-    <w:docPart>
-      <w:docPartPr>
-        <w:name w:val="DefaultPlaceholder_-1854013440"/>
-        <w:category>
-          <w:name w:val="General"/>
-          <w:gallery w:val="placeholder"/>
-        </w:category>
-        <w:types>
-          <w:type w:val="bbPlcHdr"/>
-        </w:types>
-        <w:behaviors>
-          <w:behavior w:val="content"/>
-        </w:behaviors>
-        <w:guid w:val="{E1936392-EF67-4BDA-8787-5E2EDDBC3039}"/>
-      </w:docPartPr>
-      <w:docPartBody>
-        <w:p>
-          <w:r>
-            <w:rPr>
-              <w:rStyle w:val="PlaceholderText"/>
-            </w:rPr>
-            <w:t>Click or tap here to enter text.</w:t>
-          </w:r>
-        </w:p>
-      </w:docPartBody>
-    </w:docPart>
   </w:docParts>
 </w:glossaryDocument>
 </file>
@@ -3001,21 +2279,21 @@
     <w:charset w:val="00"/>
     <w:family w:val="swiss"/>
     <w:pitch w:val="variable"/>
-    <w:sig w:usb0="E0002AFF" w:usb1="C000247B" w:usb2="00000009" w:usb3="00000000" w:csb0="000001FF" w:csb1="00000000"/>
+    <w:sig w:usb0="E0002EFF" w:usb1="C000247B" w:usb2="00000009" w:usb3="00000000" w:csb0="000001FF" w:csb1="00000000"/>
   </w:font>
   <w:font w:name="Cambria">
     <w:panose1 w:val="02040503050406030204"/>
     <w:charset w:val="00"/>
     <w:family w:val="roman"/>
     <w:pitch w:val="variable"/>
-    <w:sig w:usb0="E00006FF" w:usb1="400004FF" w:usb2="00000000" w:usb3="00000000" w:csb0="0000019F" w:csb1="00000000"/>
+    <w:sig w:usb0="E00006FF" w:usb1="420024FF" w:usb2="02000000" w:usb3="00000000" w:csb0="0000019F" w:csb1="00000000"/>
   </w:font>
   <w:font w:name="Arial">
     <w:panose1 w:val="020B0604020202020204"/>
     <w:charset w:val="00"/>
     <w:family w:val="swiss"/>
     <w:pitch w:val="variable"/>
-    <w:sig w:usb0="E0002EFF" w:usb1="C0007843" w:usb2="00000009" w:usb3="00000000" w:csb0="000001FF" w:csb1="00000000"/>
+    <w:sig w:usb0="E0002EFF" w:usb1="C000785B" w:usb2="00000009" w:usb3="00000000" w:csb0="000001FF" w:csb1="00000000"/>
   </w:font>
   <w:font w:name="Segoe UI">
     <w:panose1 w:val="020B0502040204020203"/>
@@ -3025,14 +2303,6 @@
     <w:sig w:usb0="E4002EFF" w:usb1="C000E47F" w:usb2="00000009" w:usb3="00000000" w:csb0="000001FF" w:csb1="00000000"/>
   </w:font>
   <w:font w:name="Times New Roman Bold">
-    <w:panose1 w:val="00000000000000000000"/>
-    <w:charset w:val="00"/>
-    <w:family w:val="roman"/>
-    <w:notTrueType/>
-    <w:pitch w:val="default"/>
-  </w:font>
-  <w:font w:name="Arial,Times New Roman">
-    <w:altName w:val="Times New Roman"/>
     <w:panose1 w:val="00000000000000000000"/>
     <w:charset w:val="00"/>
     <w:family w:val="roman"/>
@@ -3064,6 +2334,7 @@
   </w:compat>
   <w:rsids>
     <w:rsidRoot w:val="001E7DE7"/>
+    <w:rsid w:val="000919F3"/>
     <w:rsid w:val="000D20E0"/>
     <w:rsid w:val="001E7DE7"/>
     <w:rsid w:val="00675752"/>
@@ -3085,8 +2356,8 @@
   </m:mathPr>
   <w:themeFontLang w:val="en-GB"/>
   <w:clrSchemeMapping w:bg1="light1" w:t1="dark1" w:bg2="light2" w:t2="dark2" w:accent1="accent1" w:accent2="accent2" w:accent3="accent3" w:accent4="accent4" w:accent5="accent5" w:accent6="accent6" w:hyperlink="hyperlink" w:followedHyperlink="followedHyperlink"/>
-  <w:decimalSymbol w:val=","/>
-  <w:listSeparator w:val=";"/>
+  <w:decimalSymbol w:val="."/>
+  <w:listSeparator w:val=","/>
   <w15:chartTrackingRefBased/>
 </w:settings>
 </file>
@@ -3845,6 +3116,29 @@
 </file>
 
 <file path=customXml/item1.xml><?xml version="1.0" encoding="utf-8"?>
+<?mso-contentType ?>
+<FormTemplates xmlns="http://schemas.microsoft.com/sharepoint/v3/contenttype/forms">
+  <Display>DocumentLibraryForm</Display>
+  <Edit>DocumentLibraryForm</Edit>
+  <New>DocumentLibraryForm</New>
+</FormTemplates>
+</file>
+
+<file path=customXml/item2.xml><?xml version="1.0" encoding="utf-8"?>
+<p:properties xmlns:p="http://schemas.microsoft.com/office/2006/metadata/properties" xmlns:xsi="http://www.w3.org/2001/XMLSchema-instance" xmlns:pc="http://schemas.microsoft.com/office/infopath/2007/PartnerControls">
+  <documentManagement>
+    <ARES_x0020_ref. xmlns="3d80d2f9-8029-4a8a-a320-fbdbc67e4a47" xsi:nil="true"/>
+    <Document_x0020_StatusBy xmlns="3d80d2f9-8029-4a8a-a320-fbdbc67e4a47">System Owner</Document_x0020_StatusBy>
+    <Documentation_x0020_category xmlns="3d80d2f9-8029-4a8a-a320-fbdbc67e4a47">Business documentation</Documentation_x0020_category>
+    <Information_x0020_system xmlns="3d80d2f9-8029-4a8a-a320-fbdbc67e4a47" xsi:nil="true"/>
+    <Document_x0020_Type xmlns="3d80d2f9-8029-4a8a-a320-fbdbc67e4a47">Vision</Document_x0020_Type>
+    <Project_x0020_Phase xmlns="3d80d2f9-8029-4a8a-a320-fbdbc67e4a47">Initiating</Project_x0020_Phase>
+    <Document_x0020_Status xmlns="3d80d2f9-8029-4a8a-a320-fbdbc67e4a47">Draft</Document_x0020_Status>
+  </documentManagement>
+</p:properties>
+</file>
+
+<file path=customXml/item3.xml><?xml version="1.0" encoding="utf-8"?>
 <ct:contentTypeSchema xmlns:ct="http://schemas.microsoft.com/office/2006/metadata/contentType" xmlns:ma="http://schemas.microsoft.com/office/2006/metadata/properties/metaAttributes" ct:_="" ma:_="" ma:contentTypeName="Project Documentation" ma:contentTypeID="0x0101000FE66D1F6BE5724891EFA64065A69F1700F88D34C62C3EC649902A12092D05E0CF" ma:contentTypeVersion="3" ma:contentTypeDescription="" ma:contentTypeScope="" ma:versionID="84f4bf3f81786b73f1fd8c5f78584096">
   <xsd:schema xmlns:xsd="http://www.w3.org/2001/XMLSchema" xmlns:xs="http://www.w3.org/2001/XMLSchema" xmlns:p="http://schemas.microsoft.com/office/2006/metadata/properties" xmlns:ns2="3d80d2f9-8029-4a8a-a320-fbdbc67e4a47" targetNamespace="http://schemas.microsoft.com/office/2006/metadata/properties" ma:root="true" ma:fieldsID="174651d75c65b12f4a99f5a3c9358780" ns2:_="">
     <xsd:import namespace="3d80d2f9-8029-4a8a-a320-fbdbc67e4a47"/>
@@ -4067,34 +3361,29 @@
 </ct:contentTypeSchema>
 </file>
 
-<file path=customXml/item2.xml><?xml version="1.0" encoding="utf-8"?>
-<p:properties xmlns:p="http://schemas.microsoft.com/office/2006/metadata/properties" xmlns:xsi="http://www.w3.org/2001/XMLSchema-instance" xmlns:pc="http://schemas.microsoft.com/office/infopath/2007/PartnerControls">
-  <documentManagement>
-    <ARES_x0020_ref. xmlns="3d80d2f9-8029-4a8a-a320-fbdbc67e4a47" xsi:nil="true"/>
-    <Document_x0020_StatusBy xmlns="3d80d2f9-8029-4a8a-a320-fbdbc67e4a47">System Owner</Document_x0020_StatusBy>
-    <Documentation_x0020_category xmlns="3d80d2f9-8029-4a8a-a320-fbdbc67e4a47">Business documentation</Documentation_x0020_category>
-    <Information_x0020_system xmlns="3d80d2f9-8029-4a8a-a320-fbdbc67e4a47" xsi:nil="true"/>
-    <Document_x0020_Type xmlns="3d80d2f9-8029-4a8a-a320-fbdbc67e4a47">Vision</Document_x0020_Type>
-    <Project_x0020_Phase xmlns="3d80d2f9-8029-4a8a-a320-fbdbc67e4a47">Initiating</Project_x0020_Phase>
-    <Document_x0020_Status xmlns="3d80d2f9-8029-4a8a-a320-fbdbc67e4a47">Draft</Document_x0020_Status>
-  </documentManagement>
-</p:properties>
-</file>
-
-<file path=customXml/item3.xml><?xml version="1.0" encoding="utf-8"?>
-<?mso-contentType ?>
-<FormTemplates xmlns="http://schemas.microsoft.com/sharepoint/v3/contenttype/forms">
-  <Display>DocumentLibraryForm</Display>
-  <Edit>DocumentLibraryForm</Edit>
-  <New>DocumentLibraryForm</New>
-</FormTemplates>
-</file>
-
 <file path=customXml/item4.xml><?xml version="1.0" encoding="utf-8"?>
 <b:Sources xmlns:b="http://schemas.openxmlformats.org/officeDocument/2006/bibliography" xmlns="http://schemas.openxmlformats.org/officeDocument/2006/bibliography" SelectedStyle="" StyleName="" Version="0"/>
 </file>
 
 <file path=customXml/itemProps1.xml><?xml version="1.0" encoding="utf-8"?>
+<ds:datastoreItem xmlns:ds="http://schemas.openxmlformats.org/officeDocument/2006/customXml" ds:itemID="{8609A64F-BE51-4339-9CA2-E2746FBF23EE}">
+  <ds:schemaRefs>
+    <ds:schemaRef ds:uri="http://schemas.microsoft.com/sharepoint/v3/contenttype/forms"/>
+  </ds:schemaRefs>
+</ds:datastoreItem>
+</file>
+
+<file path=customXml/itemProps2.xml><?xml version="1.0" encoding="utf-8"?>
+<ds:datastoreItem xmlns:ds="http://schemas.openxmlformats.org/officeDocument/2006/customXml" ds:itemID="{BB8B5363-286C-4AF5-B1C6-256DEA720F4C}">
+  <ds:schemaRefs>
+    <ds:schemaRef ds:uri="http://schemas.microsoft.com/office/2006/metadata/properties"/>
+    <ds:schemaRef ds:uri="http://schemas.microsoft.com/office/infopath/2007/PartnerControls"/>
+    <ds:schemaRef ds:uri="3d80d2f9-8029-4a8a-a320-fbdbc67e4a47"/>
+  </ds:schemaRefs>
+</ds:datastoreItem>
+</file>
+
+<file path=customXml/itemProps3.xml><?xml version="1.0" encoding="utf-8"?>
 <ds:datastoreItem xmlns:ds="http://schemas.openxmlformats.org/officeDocument/2006/customXml" ds:itemID="{4C54BC53-BADB-406F-9D8F-5E8C233F1832}">
   <ds:schemaRefs>
     <ds:schemaRef ds:uri="http://schemas.microsoft.com/office/2006/metadata/contentType"/>
@@ -4112,32 +3401,8 @@
 </ds:datastoreItem>
 </file>
 
-<file path=customXml/itemProps2.xml><?xml version="1.0" encoding="utf-8"?>
-<ds:datastoreItem xmlns:ds="http://schemas.openxmlformats.org/officeDocument/2006/customXml" ds:itemID="{BB8B5363-286C-4AF5-B1C6-256DEA720F4C}">
-  <ds:schemaRefs>
-    <ds:schemaRef ds:uri="http://purl.org/dc/dcmitype/"/>
-    <ds:schemaRef ds:uri="http://schemas.microsoft.com/office/infopath/2007/PartnerControls"/>
-    <ds:schemaRef ds:uri="http://purl.org/dc/elements/1.1/"/>
-    <ds:schemaRef ds:uri="http://schemas.microsoft.com/office/2006/metadata/properties"/>
-    <ds:schemaRef ds:uri="http://schemas.microsoft.com/office/2006/documentManagement/types"/>
-    <ds:schemaRef ds:uri="3d80d2f9-8029-4a8a-a320-fbdbc67e4a47"/>
-    <ds:schemaRef ds:uri="http://purl.org/dc/terms/"/>
-    <ds:schemaRef ds:uri="http://schemas.openxmlformats.org/package/2006/metadata/core-properties"/>
-    <ds:schemaRef ds:uri="http://www.w3.org/XML/1998/namespace"/>
-  </ds:schemaRefs>
-</ds:datastoreItem>
-</file>
-
-<file path=customXml/itemProps3.xml><?xml version="1.0" encoding="utf-8"?>
-<ds:datastoreItem xmlns:ds="http://schemas.openxmlformats.org/officeDocument/2006/customXml" ds:itemID="{8609A64F-BE51-4339-9CA2-E2746FBF23EE}">
-  <ds:schemaRefs>
-    <ds:schemaRef ds:uri="http://schemas.microsoft.com/sharepoint/v3/contenttype/forms"/>
-  </ds:schemaRefs>
-</ds:datastoreItem>
-</file>
-
 <file path=customXml/itemProps4.xml><?xml version="1.0" encoding="utf-8"?>
-<ds:datastoreItem xmlns:ds="http://schemas.openxmlformats.org/officeDocument/2006/customXml" ds:itemID="{E2B99FB6-6D65-4432-AEF8-77C72B4B4C33}">
+<ds:datastoreItem xmlns:ds="http://schemas.openxmlformats.org/officeDocument/2006/customXml" ds:itemID="{7F94650A-3649-42AC-968C-9191D6354CEB}">
   <ds:schemaRefs>
     <ds:schemaRef ds:uri="http://schemas.openxmlformats.org/officeDocument/2006/bibliography"/>
   </ds:schemaRefs>

</xml_diff>